<commit_message>
fix use cases bullets
</commit_message>
<xml_diff>
--- a/docs/requirements/ktpm1_Group06_use_case_specification_v1.docx
+++ b/docs/requirements/ktpm1_Group06_use_case_specification_v1.docx
@@ -2200,6 +2200,63 @@
               <w:t>Continue step #1 of basic flow</w:t>
             </w:r>
           </w:p>
+          <w:p>
+            <w:pPr>
+              <w:rPr>
+                <w:b/>
+              </w:rPr>
+            </w:pPr>
+            <w:r>
+              <w:rPr>
+                <w:b/>
+              </w:rPr>
+              <w:t xml:space="preserve">Alternative flow </w:t>
+            </w:r>
+            <w:r>
+              <w:rPr>
+                <w:b/>
+              </w:rPr>
+              <w:t>2</w:t>
+            </w:r>
+            <w:r>
+              <w:rPr>
+                <w:b/>
+              </w:rPr>
+              <w:t xml:space="preserve">: </w:t>
+            </w:r>
+            <w:r>
+              <w:rPr>
+                <w:b/>
+              </w:rPr>
+              <w:t>User enters non-existent username</w:t>
+            </w:r>
+          </w:p>
+          <w:p>
+            <w:pPr>
+              <w:pStyle w:val="ListParagraph"/>
+              <w:numPr>
+                <w:ilvl w:val="0"/>
+                <w:numId w:val="31"/>
+              </w:numPr>
+              <w:spacing w:line="240" w:lineRule="auto"/>
+            </w:pPr>
+            <w:r>
+              <w:t xml:space="preserve">System displays an error message </w:t>
+            </w:r>
+          </w:p>
+          <w:p>
+            <w:pPr>
+              <w:pStyle w:val="ListParagraph"/>
+              <w:numPr>
+                <w:ilvl w:val="0"/>
+                <w:numId w:val="31"/>
+              </w:numPr>
+              <w:spacing w:line="240" w:lineRule="auto"/>
+            </w:pPr>
+            <w:r>
+              <w:t>Continue step #1 of basic flow</w:t>
+            </w:r>
+          </w:p>
         </w:tc>
       </w:tr>
       <w:tr>
@@ -2277,12 +2334,12 @@
       <w:pPr>
         <w:pStyle w:val="Heading2"/>
       </w:pPr>
-      <w:bookmarkStart w:id="3" w:name="_Hlk56505832"/>
-      <w:bookmarkStart w:id="4" w:name="_Toc57053970"/>
+      <w:bookmarkStart w:id="3" w:name="_Toc57053970"/>
+      <w:bookmarkStart w:id="4" w:name="_Hlk56505832"/>
       <w:r>
         <w:t>Use-case: Create an account</w:t>
       </w:r>
-      <w:bookmarkEnd w:id="4"/>
+      <w:bookmarkEnd w:id="3"/>
     </w:p>
     <w:tbl>
       <w:tblPr>
@@ -2420,7 +2477,10 @@
               <w:spacing w:line="240" w:lineRule="auto"/>
             </w:pPr>
             <w:r>
-              <w:t>User enters information</w:t>
+              <w:t xml:space="preserve">User enters </w:t>
+            </w:r>
+            <w:r>
+              <w:t>account’s name</w:t>
             </w:r>
           </w:p>
           <w:p>
@@ -2433,7 +2493,7 @@
               <w:spacing w:line="240" w:lineRule="auto"/>
             </w:pPr>
             <w:r>
-              <w:t>User clicks sign up</w:t>
+              <w:t>User enters password</w:t>
             </w:r>
           </w:p>
           <w:p>
@@ -2446,6 +2506,32 @@
               <w:spacing w:line="240" w:lineRule="auto"/>
             </w:pPr>
             <w:r>
+              <w:t xml:space="preserve">User enters password again </w:t>
+            </w:r>
+          </w:p>
+          <w:p>
+            <w:pPr>
+              <w:pStyle w:val="ListParagraph"/>
+              <w:numPr>
+                <w:ilvl w:val="0"/>
+                <w:numId w:val="9"/>
+              </w:numPr>
+              <w:spacing w:line="240" w:lineRule="auto"/>
+            </w:pPr>
+            <w:r>
+              <w:t>User clicks sign up</w:t>
+            </w:r>
+          </w:p>
+          <w:p>
+            <w:pPr>
+              <w:pStyle w:val="ListParagraph"/>
+              <w:numPr>
+                <w:ilvl w:val="0"/>
+                <w:numId w:val="9"/>
+              </w:numPr>
+              <w:spacing w:line="240" w:lineRule="auto"/>
+            </w:pPr>
+            <w:r>
               <w:t>Goes back to</w:t>
             </w:r>
             <w:r>
@@ -2497,7 +2583,7 @@
               </w:numPr>
             </w:pPr>
             <w:r>
-              <w:t>From #5 of the basic flow, system displays error message</w:t>
+              <w:t>From #6 of the basic flow, system displays error message</w:t>
             </w:r>
           </w:p>
           <w:p>
@@ -2512,6 +2598,61 @@
               <w:t>Continue from step #3.</w:t>
             </w:r>
           </w:p>
+          <w:p>
+            <w:pPr>
+              <w:rPr>
+                <w:b/>
+              </w:rPr>
+            </w:pPr>
+            <w:r>
+              <w:rPr>
+                <w:b/>
+              </w:rPr>
+              <w:t xml:space="preserve">Alternative flow </w:t>
+            </w:r>
+            <w:r>
+              <w:rPr>
+                <w:b/>
+              </w:rPr>
+              <w:t>2</w:t>
+            </w:r>
+            <w:r>
+              <w:rPr>
+                <w:b/>
+              </w:rPr>
+              <w:t xml:space="preserve">: </w:t>
+            </w:r>
+            <w:r>
+              <w:rPr>
+                <w:b/>
+              </w:rPr>
+              <w:t>User re-enters wrong password</w:t>
+            </w:r>
+          </w:p>
+          <w:p>
+            <w:pPr>
+              <w:pStyle w:val="ListParagraph"/>
+              <w:numPr>
+                <w:ilvl w:val="0"/>
+                <w:numId w:val="32"/>
+              </w:numPr>
+            </w:pPr>
+            <w:r>
+              <w:t>From #6 of the basic flow, system displays error message</w:t>
+            </w:r>
+          </w:p>
+          <w:p>
+            <w:pPr>
+              <w:pStyle w:val="ListParagraph"/>
+              <w:numPr>
+                <w:ilvl w:val="0"/>
+                <w:numId w:val="32"/>
+              </w:numPr>
+            </w:pPr>
+            <w:r>
+              <w:t>Continue from step #5.</w:t>
+            </w:r>
+          </w:p>
         </w:tc>
       </w:tr>
       <w:tr>
@@ -2554,18 +2695,12 @@
           </w:tcPr>
           <w:p>
             <w:r>
-              <w:t>User</w:t>
-            </w:r>
-            <w:r>
-              <w:t xml:space="preserve"> successfully signs </w:t>
-            </w:r>
-            <w:r>
-              <w:t>up and returns to sign in page</w:t>
+              <w:t>User successfully signs up and returns to sign in page</w:t>
             </w:r>
           </w:p>
         </w:tc>
       </w:tr>
-      <w:bookmarkEnd w:id="3"/>
+      <w:bookmarkEnd w:id="4"/>
     </w:tbl>
     <w:p/>
     <w:p>
@@ -2574,6 +2709,7 @@
       </w:pPr>
       <w:bookmarkStart w:id="5" w:name="_Toc57053971"/>
       <w:r>
+        <w:lastRenderedPageBreak/>
         <w:t>Use-case: Make purchase</w:t>
       </w:r>
       <w:bookmarkEnd w:id="5"/>
@@ -2682,7 +2818,10 @@
               <w:spacing w:line="240" w:lineRule="auto"/>
             </w:pPr>
             <w:r>
-              <w:t>At homepage, user goes to their cart.</w:t>
+              <w:t>At homepage, user goes to their cart</w:t>
+            </w:r>
+            <w:r>
+              <w:t xml:space="preserve"> by clicking on cart button</w:t>
             </w:r>
           </w:p>
           <w:p>
@@ -2795,7 +2934,6 @@
               <w:spacing w:after="0" w:line="240" w:lineRule="auto"/>
             </w:pPr>
             <w:r>
-              <w:lastRenderedPageBreak/>
               <w:t>From #3 of the basic flow, systerm display error message</w:t>
             </w:r>
           </w:p>
@@ -2874,7 +3012,6 @@
           </w:tcPr>
           <w:p>
             <w:r>
-              <w:lastRenderedPageBreak/>
               <w:t>Pre-conditions</w:t>
             </w:r>
           </w:p>
@@ -3003,7 +3140,7 @@
               <w:t xml:space="preserve">This use case describes how </w:t>
             </w:r>
             <w:r>
-              <w:t>a user can search an product by search bar</w:t>
+              <w:t>a user can search a product by search bar</w:t>
             </w:r>
           </w:p>
         </w:tc>
@@ -3084,7 +3221,7 @@
               <w:t xml:space="preserve">User enter </w:t>
             </w:r>
             <w:r>
-              <w:t>an text</w:t>
+              <w:t>a text</w:t>
             </w:r>
           </w:p>
           <w:p>
@@ -3184,6 +3321,12 @@
                 <w:b/>
               </w:rPr>
               <w:t>can’t not find the product</w:t>
+            </w:r>
+            <w:r>
+              <w:rPr>
+                <w:b/>
+              </w:rPr>
+              <w:t xml:space="preserve"> </w:t>
             </w:r>
           </w:p>
           <w:p>
@@ -3389,7 +3532,7 @@
               <w:pStyle w:val="ListParagraph"/>
               <w:numPr>
                 <w:ilvl w:val="0"/>
-                <w:numId w:val="9"/>
+                <w:numId w:val="33"/>
               </w:numPr>
               <w:spacing w:line="240" w:lineRule="auto"/>
             </w:pPr>
@@ -3402,7 +3545,7 @@
               <w:pStyle w:val="ListParagraph"/>
               <w:numPr>
                 <w:ilvl w:val="0"/>
-                <w:numId w:val="9"/>
+                <w:numId w:val="33"/>
               </w:numPr>
               <w:spacing w:line="240" w:lineRule="auto"/>
             </w:pPr>
@@ -3415,7 +3558,7 @@
               <w:pStyle w:val="ListParagraph"/>
               <w:numPr>
                 <w:ilvl w:val="0"/>
-                <w:numId w:val="9"/>
+                <w:numId w:val="33"/>
               </w:numPr>
               <w:spacing w:line="240" w:lineRule="auto"/>
             </w:pPr>
@@ -3428,7 +3571,7 @@
               <w:pStyle w:val="ListParagraph"/>
               <w:numPr>
                 <w:ilvl w:val="0"/>
-                <w:numId w:val="9"/>
+                <w:numId w:val="33"/>
               </w:numPr>
               <w:spacing w:line="240" w:lineRule="auto"/>
             </w:pPr>
@@ -3441,7 +3584,7 @@
               <w:pStyle w:val="ListParagraph"/>
               <w:numPr>
                 <w:ilvl w:val="0"/>
-                <w:numId w:val="9"/>
+                <w:numId w:val="33"/>
               </w:numPr>
               <w:spacing w:line="240" w:lineRule="auto"/>
             </w:pPr>
@@ -3454,7 +3597,7 @@
               <w:pStyle w:val="ListParagraph"/>
               <w:numPr>
                 <w:ilvl w:val="0"/>
-                <w:numId w:val="9"/>
+                <w:numId w:val="33"/>
               </w:numPr>
               <w:spacing w:line="240" w:lineRule="auto"/>
             </w:pPr>
@@ -3494,7 +3637,6 @@
           </w:tcPr>
           <w:p>
             <w:r>
-              <w:lastRenderedPageBreak/>
               <w:t>Post-conditions</w:t>
             </w:r>
           </w:p>
@@ -3583,7 +3725,7 @@
               <w:t xml:space="preserve">This use case describes how </w:t>
             </w:r>
             <w:r>
-              <w:t>an user can view his/her cart</w:t>
+              <w:t>a user can view his/her cart</w:t>
             </w:r>
           </w:p>
         </w:tc>
@@ -3675,7 +3817,7 @@
           </w:p>
           <w:p>
             <w:r>
-              <w:t>- User has already signed in.</w:t>
+              <w:t>- User has already signed in</w:t>
             </w:r>
           </w:p>
           <w:p/>
@@ -3969,6 +4111,7 @@
           </w:tcPr>
           <w:p>
             <w:r>
+              <w:lastRenderedPageBreak/>
               <w:t>Brief description</w:t>
             </w:r>
           </w:p>
@@ -4029,7 +4172,7 @@
               <w:pStyle w:val="ListParagraph"/>
               <w:numPr>
                 <w:ilvl w:val="0"/>
-                <w:numId w:val="16"/>
+                <w:numId w:val="34"/>
               </w:numPr>
               <w:spacing w:line="240" w:lineRule="auto"/>
             </w:pPr>
@@ -4042,7 +4185,7 @@
               <w:pStyle w:val="ListParagraph"/>
               <w:numPr>
                 <w:ilvl w:val="0"/>
-                <w:numId w:val="16"/>
+                <w:numId w:val="34"/>
               </w:numPr>
               <w:spacing w:line="240" w:lineRule="auto"/>
             </w:pPr>
@@ -4186,7 +4329,6 @@
           </w:tcPr>
           <w:p>
             <w:r>
-              <w:lastRenderedPageBreak/>
               <w:t>Actors</w:t>
             </w:r>
           </w:p>
@@ -4297,7 +4439,7 @@
               <w:pStyle w:val="ListParagraph"/>
               <w:numPr>
                 <w:ilvl w:val="0"/>
-                <w:numId w:val="10"/>
+                <w:numId w:val="35"/>
               </w:numPr>
             </w:pPr>
             <w:r>
@@ -4309,7 +4451,7 @@
               <w:pStyle w:val="ListParagraph"/>
               <w:numPr>
                 <w:ilvl w:val="0"/>
-                <w:numId w:val="10"/>
+                <w:numId w:val="35"/>
               </w:numPr>
             </w:pPr>
             <w:r>
@@ -4697,6 +4839,7 @@
               </w:numPr>
             </w:pPr>
             <w:r>
+              <w:lastRenderedPageBreak/>
               <w:t>From step #</w:t>
             </w:r>
             <w:r>
@@ -4730,6 +4873,7 @@
           </w:tcPr>
           <w:p>
             <w:r>
+              <w:lastRenderedPageBreak/>
               <w:t>Pre-conditions</w:t>
             </w:r>
           </w:p>
@@ -4860,11 +5004,7 @@
               <w:t xml:space="preserve">This use case describes how </w:t>
             </w:r>
             <w:r>
-              <w:t xml:space="preserve">a user can choose payment method is pay when </w:t>
-            </w:r>
-            <w:r>
-              <w:lastRenderedPageBreak/>
-              <w:t>receive product</w:t>
+              <w:t>a user can choose payment method is pay when receive product</w:t>
             </w:r>
           </w:p>
         </w:tc>
@@ -4876,7 +5016,6 @@
           </w:tcPr>
           <w:p>
             <w:r>
-              <w:lastRenderedPageBreak/>
               <w:t>Actors</w:t>
             </w:r>
           </w:p>
@@ -5008,7 +5147,13 @@
               <w:rPr>
                 <w:b/>
               </w:rPr>
-              <w:t>’s shopping cart is empty</w:t>
+              <w:t>’s shopping cart is empt</w:t>
+            </w:r>
+            <w:r>
+              <w:rPr>
+                <w:b/>
+              </w:rPr>
+              <w:t>y</w:t>
             </w:r>
           </w:p>
           <w:p>
@@ -5016,9 +5161,9 @@
               <w:pStyle w:val="ListParagraph"/>
               <w:numPr>
                 <w:ilvl w:val="0"/>
-                <w:numId w:val="24"/>
+                <w:numId w:val="37"/>
               </w:numPr>
-              <w:spacing w:after="0" w:line="240" w:lineRule="auto"/>
+              <w:spacing w:line="240" w:lineRule="auto"/>
             </w:pPr>
             <w:r>
               <w:t>From #2 of the basic flow, systerm display error message</w:t>
@@ -5029,9 +5174,9 @@
               <w:pStyle w:val="ListParagraph"/>
               <w:numPr>
                 <w:ilvl w:val="0"/>
-                <w:numId w:val="24"/>
+                <w:numId w:val="37"/>
               </w:numPr>
-              <w:spacing w:after="0" w:line="240" w:lineRule="auto"/>
+              <w:spacing w:line="240" w:lineRule="auto"/>
             </w:pPr>
             <w:r>
               <w:t>Systerm goes to homepage</w:t>
@@ -5073,7 +5218,7 @@
               <w:pStyle w:val="ListParagraph"/>
               <w:numPr>
                 <w:ilvl w:val="0"/>
-                <w:numId w:val="25"/>
+                <w:numId w:val="36"/>
               </w:numPr>
             </w:pPr>
             <w:r>
@@ -5085,7 +5230,7 @@
               <w:pStyle w:val="ListParagraph"/>
               <w:numPr>
                 <w:ilvl w:val="0"/>
-                <w:numId w:val="25"/>
+                <w:numId w:val="36"/>
               </w:numPr>
             </w:pPr>
             <w:r>
@@ -5340,6 +5485,7 @@
           </w:tcPr>
           <w:p>
             <w:r>
+              <w:lastRenderedPageBreak/>
               <w:t>Alternative Flows</w:t>
             </w:r>
           </w:p>
@@ -5545,7 +5691,6 @@
           </w:tcPr>
           <w:p>
             <w:r>
-              <w:lastRenderedPageBreak/>
               <w:t>Post-conditions</w:t>
             </w:r>
           </w:p>
@@ -5999,6 +6144,7 @@
           </w:tcPr>
           <w:p>
             <w:r>
+              <w:lastRenderedPageBreak/>
               <w:t>Alternative Flows</w:t>
             </w:r>
           </w:p>
@@ -6232,7 +6378,6 @@
               <w:spacing w:line="240" w:lineRule="auto"/>
             </w:pPr>
             <w:r>
-              <w:lastRenderedPageBreak/>
               <w:t>Admin enters products name</w:t>
             </w:r>
           </w:p>
@@ -6297,7 +6442,6 @@
           </w:tcPr>
           <w:p>
             <w:r>
-              <w:lastRenderedPageBreak/>
               <w:t>Alternative Flows</w:t>
             </w:r>
           </w:p>
@@ -6330,7 +6474,7 @@
               <w:pStyle w:val="ListParagraph"/>
               <w:numPr>
                 <w:ilvl w:val="0"/>
-                <w:numId w:val="19"/>
+                <w:numId w:val="38"/>
               </w:numPr>
             </w:pPr>
             <w:r>
@@ -6342,7 +6486,7 @@
               <w:pStyle w:val="ListParagraph"/>
               <w:numPr>
                 <w:ilvl w:val="0"/>
-                <w:numId w:val="19"/>
+                <w:numId w:val="38"/>
               </w:numPr>
             </w:pPr>
             <w:r>
@@ -6893,6 +7037,178 @@
     </w:lvl>
   </w:abstractNum>
   <w:abstractNum w:abstractNumId="1" w15:restartNumberingAfterBreak="0">
+    <w:nsid w:val="031F594B"/>
+    <w:multiLevelType w:val="hybridMultilevel"/>
+    <w:tmpl w:val="B5DC270A"/>
+    <w:lvl w:ilvl="0" w:tplc="0409000F">
+      <w:start w:val="1"/>
+      <w:numFmt w:val="decimal"/>
+      <w:lvlText w:val="%1."/>
+      <w:lvlJc w:val="left"/>
+      <w:pPr>
+        <w:ind w:left="1080" w:hanging="360"/>
+      </w:pPr>
+    </w:lvl>
+    <w:lvl w:ilvl="1" w:tplc="04090019" w:tentative="1">
+      <w:start w:val="1"/>
+      <w:numFmt w:val="lowerLetter"/>
+      <w:lvlText w:val="%2."/>
+      <w:lvlJc w:val="left"/>
+      <w:pPr>
+        <w:ind w:left="1800" w:hanging="360"/>
+      </w:pPr>
+    </w:lvl>
+    <w:lvl w:ilvl="2" w:tplc="0409001B" w:tentative="1">
+      <w:start w:val="1"/>
+      <w:numFmt w:val="lowerRoman"/>
+      <w:lvlText w:val="%3."/>
+      <w:lvlJc w:val="right"/>
+      <w:pPr>
+        <w:ind w:left="2520" w:hanging="180"/>
+      </w:pPr>
+    </w:lvl>
+    <w:lvl w:ilvl="3" w:tplc="0409000F" w:tentative="1">
+      <w:start w:val="1"/>
+      <w:numFmt w:val="decimal"/>
+      <w:lvlText w:val="%4."/>
+      <w:lvlJc w:val="left"/>
+      <w:pPr>
+        <w:ind w:left="3240" w:hanging="360"/>
+      </w:pPr>
+    </w:lvl>
+    <w:lvl w:ilvl="4" w:tplc="04090019" w:tentative="1">
+      <w:start w:val="1"/>
+      <w:numFmt w:val="lowerLetter"/>
+      <w:lvlText w:val="%5."/>
+      <w:lvlJc w:val="left"/>
+      <w:pPr>
+        <w:ind w:left="3960" w:hanging="360"/>
+      </w:pPr>
+    </w:lvl>
+    <w:lvl w:ilvl="5" w:tplc="0409001B" w:tentative="1">
+      <w:start w:val="1"/>
+      <w:numFmt w:val="lowerRoman"/>
+      <w:lvlText w:val="%6."/>
+      <w:lvlJc w:val="right"/>
+      <w:pPr>
+        <w:ind w:left="4680" w:hanging="180"/>
+      </w:pPr>
+    </w:lvl>
+    <w:lvl w:ilvl="6" w:tplc="0409000F" w:tentative="1">
+      <w:start w:val="1"/>
+      <w:numFmt w:val="decimal"/>
+      <w:lvlText w:val="%7."/>
+      <w:lvlJc w:val="left"/>
+      <w:pPr>
+        <w:ind w:left="5400" w:hanging="360"/>
+      </w:pPr>
+    </w:lvl>
+    <w:lvl w:ilvl="7" w:tplc="04090019" w:tentative="1">
+      <w:start w:val="1"/>
+      <w:numFmt w:val="lowerLetter"/>
+      <w:lvlText w:val="%8."/>
+      <w:lvlJc w:val="left"/>
+      <w:pPr>
+        <w:ind w:left="6120" w:hanging="360"/>
+      </w:pPr>
+    </w:lvl>
+    <w:lvl w:ilvl="8" w:tplc="0409001B" w:tentative="1">
+      <w:start w:val="1"/>
+      <w:numFmt w:val="lowerRoman"/>
+      <w:lvlText w:val="%9."/>
+      <w:lvlJc w:val="right"/>
+      <w:pPr>
+        <w:ind w:left="6840" w:hanging="180"/>
+      </w:pPr>
+    </w:lvl>
+  </w:abstractNum>
+  <w:abstractNum w:abstractNumId="2" w15:restartNumberingAfterBreak="0">
+    <w:nsid w:val="07573C52"/>
+    <w:multiLevelType w:val="hybridMultilevel"/>
+    <w:tmpl w:val="B41E758E"/>
+    <w:lvl w:ilvl="0" w:tplc="0409000F">
+      <w:start w:val="1"/>
+      <w:numFmt w:val="decimal"/>
+      <w:lvlText w:val="%1."/>
+      <w:lvlJc w:val="left"/>
+      <w:pPr>
+        <w:ind w:left="1080" w:hanging="360"/>
+      </w:pPr>
+    </w:lvl>
+    <w:lvl w:ilvl="1" w:tplc="04090019" w:tentative="1">
+      <w:start w:val="1"/>
+      <w:numFmt w:val="lowerLetter"/>
+      <w:lvlText w:val="%2."/>
+      <w:lvlJc w:val="left"/>
+      <w:pPr>
+        <w:ind w:left="1800" w:hanging="360"/>
+      </w:pPr>
+    </w:lvl>
+    <w:lvl w:ilvl="2" w:tplc="0409001B" w:tentative="1">
+      <w:start w:val="1"/>
+      <w:numFmt w:val="lowerRoman"/>
+      <w:lvlText w:val="%3."/>
+      <w:lvlJc w:val="right"/>
+      <w:pPr>
+        <w:ind w:left="2520" w:hanging="180"/>
+      </w:pPr>
+    </w:lvl>
+    <w:lvl w:ilvl="3" w:tplc="0409000F" w:tentative="1">
+      <w:start w:val="1"/>
+      <w:numFmt w:val="decimal"/>
+      <w:lvlText w:val="%4."/>
+      <w:lvlJc w:val="left"/>
+      <w:pPr>
+        <w:ind w:left="3240" w:hanging="360"/>
+      </w:pPr>
+    </w:lvl>
+    <w:lvl w:ilvl="4" w:tplc="04090019" w:tentative="1">
+      <w:start w:val="1"/>
+      <w:numFmt w:val="lowerLetter"/>
+      <w:lvlText w:val="%5."/>
+      <w:lvlJc w:val="left"/>
+      <w:pPr>
+        <w:ind w:left="3960" w:hanging="360"/>
+      </w:pPr>
+    </w:lvl>
+    <w:lvl w:ilvl="5" w:tplc="0409001B" w:tentative="1">
+      <w:start w:val="1"/>
+      <w:numFmt w:val="lowerRoman"/>
+      <w:lvlText w:val="%6."/>
+      <w:lvlJc w:val="right"/>
+      <w:pPr>
+        <w:ind w:left="4680" w:hanging="180"/>
+      </w:pPr>
+    </w:lvl>
+    <w:lvl w:ilvl="6" w:tplc="0409000F" w:tentative="1">
+      <w:start w:val="1"/>
+      <w:numFmt w:val="decimal"/>
+      <w:lvlText w:val="%7."/>
+      <w:lvlJc w:val="left"/>
+      <w:pPr>
+        <w:ind w:left="5400" w:hanging="360"/>
+      </w:pPr>
+    </w:lvl>
+    <w:lvl w:ilvl="7" w:tplc="04090019" w:tentative="1">
+      <w:start w:val="1"/>
+      <w:numFmt w:val="lowerLetter"/>
+      <w:lvlText w:val="%8."/>
+      <w:lvlJc w:val="left"/>
+      <w:pPr>
+        <w:ind w:left="6120" w:hanging="360"/>
+      </w:pPr>
+    </w:lvl>
+    <w:lvl w:ilvl="8" w:tplc="0409001B" w:tentative="1">
+      <w:start w:val="1"/>
+      <w:numFmt w:val="lowerRoman"/>
+      <w:lvlText w:val="%9."/>
+      <w:lvlJc w:val="right"/>
+      <w:pPr>
+        <w:ind w:left="6840" w:hanging="180"/>
+      </w:pPr>
+    </w:lvl>
+  </w:abstractNum>
+  <w:abstractNum w:abstractNumId="3" w15:restartNumberingAfterBreak="0">
     <w:nsid w:val="09A352D1"/>
     <w:multiLevelType w:val="hybridMultilevel"/>
     <w:tmpl w:val="C750C8AA"/>
@@ -6981,7 +7297,7 @@
       </w:pPr>
     </w:lvl>
   </w:abstractNum>
-  <w:abstractNum w:abstractNumId="2" w15:restartNumberingAfterBreak="0">
+  <w:abstractNum w:abstractNumId="4" w15:restartNumberingAfterBreak="0">
     <w:nsid w:val="12A579C8"/>
     <w:multiLevelType w:val="hybridMultilevel"/>
     <w:tmpl w:val="C76E3988"/>
@@ -7070,7 +7386,7 @@
       </w:pPr>
     </w:lvl>
   </w:abstractNum>
-  <w:abstractNum w:abstractNumId="3" w15:restartNumberingAfterBreak="0">
+  <w:abstractNum w:abstractNumId="5" w15:restartNumberingAfterBreak="0">
     <w:nsid w:val="13085C5A"/>
     <w:multiLevelType w:val="hybridMultilevel"/>
     <w:tmpl w:val="2B0E01EC"/>
@@ -7159,7 +7475,7 @@
       </w:pPr>
     </w:lvl>
   </w:abstractNum>
-  <w:abstractNum w:abstractNumId="4" w15:restartNumberingAfterBreak="0">
+  <w:abstractNum w:abstractNumId="6" w15:restartNumberingAfterBreak="0">
     <w:nsid w:val="15EB050B"/>
     <w:multiLevelType w:val="hybridMultilevel"/>
     <w:tmpl w:val="CC6E39F4"/>
@@ -7248,7 +7564,7 @@
       </w:pPr>
     </w:lvl>
   </w:abstractNum>
-  <w:abstractNum w:abstractNumId="5" w15:restartNumberingAfterBreak="0">
+  <w:abstractNum w:abstractNumId="7" w15:restartNumberingAfterBreak="0">
     <w:nsid w:val="1D2715B0"/>
     <w:multiLevelType w:val="hybridMultilevel"/>
     <w:tmpl w:val="6B564C30"/>
@@ -7337,7 +7653,7 @@
       </w:pPr>
     </w:lvl>
   </w:abstractNum>
-  <w:abstractNum w:abstractNumId="6" w15:restartNumberingAfterBreak="0">
+  <w:abstractNum w:abstractNumId="8" w15:restartNumberingAfterBreak="0">
     <w:nsid w:val="1D7E3187"/>
     <w:multiLevelType w:val="hybridMultilevel"/>
     <w:tmpl w:val="349E0D68"/>
@@ -7426,7 +7742,7 @@
       </w:pPr>
     </w:lvl>
   </w:abstractNum>
-  <w:abstractNum w:abstractNumId="7" w15:restartNumberingAfterBreak="0">
+  <w:abstractNum w:abstractNumId="9" w15:restartNumberingAfterBreak="0">
     <w:nsid w:val="1DC6734A"/>
     <w:multiLevelType w:val="hybridMultilevel"/>
     <w:tmpl w:val="35CA0E72"/>
@@ -7539,7 +7855,7 @@
       </w:rPr>
     </w:lvl>
   </w:abstractNum>
-  <w:abstractNum w:abstractNumId="8" w15:restartNumberingAfterBreak="0">
+  <w:abstractNum w:abstractNumId="10" w15:restartNumberingAfterBreak="0">
     <w:nsid w:val="1DD70731"/>
     <w:multiLevelType w:val="hybridMultilevel"/>
     <w:tmpl w:val="2B0E01EC"/>
@@ -7628,7 +7944,96 @@
       </w:pPr>
     </w:lvl>
   </w:abstractNum>
-  <w:abstractNum w:abstractNumId="9" w15:restartNumberingAfterBreak="0">
+  <w:abstractNum w:abstractNumId="11" w15:restartNumberingAfterBreak="0">
+    <w:nsid w:val="21FA29EB"/>
+    <w:multiLevelType w:val="hybridMultilevel"/>
+    <w:tmpl w:val="C76E3988"/>
+    <w:lvl w:ilvl="0" w:tplc="0409000F">
+      <w:start w:val="1"/>
+      <w:numFmt w:val="decimal"/>
+      <w:lvlText w:val="%1."/>
+      <w:lvlJc w:val="left"/>
+      <w:pPr>
+        <w:ind w:left="720" w:hanging="360"/>
+      </w:pPr>
+      <w:rPr>
+        <w:rFonts w:hint="default"/>
+      </w:rPr>
+    </w:lvl>
+    <w:lvl w:ilvl="1" w:tplc="04090019" w:tentative="1">
+      <w:start w:val="1"/>
+      <w:numFmt w:val="lowerLetter"/>
+      <w:lvlText w:val="%2."/>
+      <w:lvlJc w:val="left"/>
+      <w:pPr>
+        <w:ind w:left="1440" w:hanging="360"/>
+      </w:pPr>
+    </w:lvl>
+    <w:lvl w:ilvl="2" w:tplc="0409001B" w:tentative="1">
+      <w:start w:val="1"/>
+      <w:numFmt w:val="lowerRoman"/>
+      <w:lvlText w:val="%3."/>
+      <w:lvlJc w:val="right"/>
+      <w:pPr>
+        <w:ind w:left="2160" w:hanging="180"/>
+      </w:pPr>
+    </w:lvl>
+    <w:lvl w:ilvl="3" w:tplc="0409000F" w:tentative="1">
+      <w:start w:val="1"/>
+      <w:numFmt w:val="decimal"/>
+      <w:lvlText w:val="%4."/>
+      <w:lvlJc w:val="left"/>
+      <w:pPr>
+        <w:ind w:left="2880" w:hanging="360"/>
+      </w:pPr>
+    </w:lvl>
+    <w:lvl w:ilvl="4" w:tplc="04090019" w:tentative="1">
+      <w:start w:val="1"/>
+      <w:numFmt w:val="lowerLetter"/>
+      <w:lvlText w:val="%5."/>
+      <w:lvlJc w:val="left"/>
+      <w:pPr>
+        <w:ind w:left="3600" w:hanging="360"/>
+      </w:pPr>
+    </w:lvl>
+    <w:lvl w:ilvl="5" w:tplc="0409001B" w:tentative="1">
+      <w:start w:val="1"/>
+      <w:numFmt w:val="lowerRoman"/>
+      <w:lvlText w:val="%6."/>
+      <w:lvlJc w:val="right"/>
+      <w:pPr>
+        <w:ind w:left="4320" w:hanging="180"/>
+      </w:pPr>
+    </w:lvl>
+    <w:lvl w:ilvl="6" w:tplc="0409000F" w:tentative="1">
+      <w:start w:val="1"/>
+      <w:numFmt w:val="decimal"/>
+      <w:lvlText w:val="%7."/>
+      <w:lvlJc w:val="left"/>
+      <w:pPr>
+        <w:ind w:left="5040" w:hanging="360"/>
+      </w:pPr>
+    </w:lvl>
+    <w:lvl w:ilvl="7" w:tplc="04090019" w:tentative="1">
+      <w:start w:val="1"/>
+      <w:numFmt w:val="lowerLetter"/>
+      <w:lvlText w:val="%8."/>
+      <w:lvlJc w:val="left"/>
+      <w:pPr>
+        <w:ind w:left="5760" w:hanging="360"/>
+      </w:pPr>
+    </w:lvl>
+    <w:lvl w:ilvl="8" w:tplc="0409001B" w:tentative="1">
+      <w:start w:val="1"/>
+      <w:numFmt w:val="lowerRoman"/>
+      <w:lvlText w:val="%9."/>
+      <w:lvlJc w:val="right"/>
+      <w:pPr>
+        <w:ind w:left="6480" w:hanging="180"/>
+      </w:pPr>
+    </w:lvl>
+  </w:abstractNum>
+  <w:abstractNum w:abstractNumId="12" w15:restartNumberingAfterBreak="0">
     <w:nsid w:val="2A3E5764"/>
     <w:multiLevelType w:val="hybridMultilevel"/>
     <w:tmpl w:val="9FE6B3AE"/>
@@ -7717,7 +8122,7 @@
       </w:pPr>
     </w:lvl>
   </w:abstractNum>
-  <w:abstractNum w:abstractNumId="10" w15:restartNumberingAfterBreak="0">
+  <w:abstractNum w:abstractNumId="13" w15:restartNumberingAfterBreak="0">
     <w:nsid w:val="30A73AF6"/>
     <w:multiLevelType w:val="hybridMultilevel"/>
     <w:tmpl w:val="64BC03A4"/>
@@ -7806,7 +8211,7 @@
       </w:pPr>
     </w:lvl>
   </w:abstractNum>
-  <w:abstractNum w:abstractNumId="11" w15:restartNumberingAfterBreak="0">
+  <w:abstractNum w:abstractNumId="14" w15:restartNumberingAfterBreak="0">
     <w:nsid w:val="35A96340"/>
     <w:multiLevelType w:val="hybridMultilevel"/>
     <w:tmpl w:val="56186354"/>
@@ -7895,7 +8300,7 @@
       </w:pPr>
     </w:lvl>
   </w:abstractNum>
-  <w:abstractNum w:abstractNumId="12" w15:restartNumberingAfterBreak="0">
+  <w:abstractNum w:abstractNumId="15" w15:restartNumberingAfterBreak="0">
     <w:nsid w:val="362608E7"/>
     <w:multiLevelType w:val="hybridMultilevel"/>
     <w:tmpl w:val="35CA0E72"/>
@@ -8008,7 +8413,7 @@
       </w:rPr>
     </w:lvl>
   </w:abstractNum>
-  <w:abstractNum w:abstractNumId="13" w15:restartNumberingAfterBreak="0">
+  <w:abstractNum w:abstractNumId="16" w15:restartNumberingAfterBreak="0">
     <w:nsid w:val="36966515"/>
     <w:multiLevelType w:val="hybridMultilevel"/>
     <w:tmpl w:val="6916E314"/>
@@ -8097,7 +8502,7 @@
       </w:pPr>
     </w:lvl>
   </w:abstractNum>
-  <w:abstractNum w:abstractNumId="14" w15:restartNumberingAfterBreak="0">
+  <w:abstractNum w:abstractNumId="17" w15:restartNumberingAfterBreak="0">
     <w:nsid w:val="3FCD6DDE"/>
     <w:multiLevelType w:val="hybridMultilevel"/>
     <w:tmpl w:val="D2ACCAD4"/>
@@ -8186,7 +8591,96 @@
       </w:pPr>
     </w:lvl>
   </w:abstractNum>
-  <w:abstractNum w:abstractNumId="15" w15:restartNumberingAfterBreak="0">
+  <w:abstractNum w:abstractNumId="18" w15:restartNumberingAfterBreak="0">
+    <w:nsid w:val="41B2018F"/>
+    <w:multiLevelType w:val="hybridMultilevel"/>
+    <w:tmpl w:val="26E8E89A"/>
+    <w:lvl w:ilvl="0" w:tplc="0409000F">
+      <w:start w:val="1"/>
+      <w:numFmt w:val="decimal"/>
+      <w:lvlText w:val="%1."/>
+      <w:lvlJc w:val="left"/>
+      <w:pPr>
+        <w:ind w:left="720" w:hanging="360"/>
+      </w:pPr>
+      <w:rPr>
+        <w:rFonts w:hint="default"/>
+      </w:rPr>
+    </w:lvl>
+    <w:lvl w:ilvl="1" w:tplc="04090019" w:tentative="1">
+      <w:start w:val="1"/>
+      <w:numFmt w:val="lowerLetter"/>
+      <w:lvlText w:val="%2."/>
+      <w:lvlJc w:val="left"/>
+      <w:pPr>
+        <w:ind w:left="1440" w:hanging="360"/>
+      </w:pPr>
+    </w:lvl>
+    <w:lvl w:ilvl="2" w:tplc="0409001B" w:tentative="1">
+      <w:start w:val="1"/>
+      <w:numFmt w:val="lowerRoman"/>
+      <w:lvlText w:val="%3."/>
+      <w:lvlJc w:val="right"/>
+      <w:pPr>
+        <w:ind w:left="2160" w:hanging="180"/>
+      </w:pPr>
+    </w:lvl>
+    <w:lvl w:ilvl="3" w:tplc="0409000F" w:tentative="1">
+      <w:start w:val="1"/>
+      <w:numFmt w:val="decimal"/>
+      <w:lvlText w:val="%4."/>
+      <w:lvlJc w:val="left"/>
+      <w:pPr>
+        <w:ind w:left="2880" w:hanging="360"/>
+      </w:pPr>
+    </w:lvl>
+    <w:lvl w:ilvl="4" w:tplc="04090019" w:tentative="1">
+      <w:start w:val="1"/>
+      <w:numFmt w:val="lowerLetter"/>
+      <w:lvlText w:val="%5."/>
+      <w:lvlJc w:val="left"/>
+      <w:pPr>
+        <w:ind w:left="3600" w:hanging="360"/>
+      </w:pPr>
+    </w:lvl>
+    <w:lvl w:ilvl="5" w:tplc="0409001B" w:tentative="1">
+      <w:start w:val="1"/>
+      <w:numFmt w:val="lowerRoman"/>
+      <w:lvlText w:val="%6."/>
+      <w:lvlJc w:val="right"/>
+      <w:pPr>
+        <w:ind w:left="4320" w:hanging="180"/>
+      </w:pPr>
+    </w:lvl>
+    <w:lvl w:ilvl="6" w:tplc="0409000F" w:tentative="1">
+      <w:start w:val="1"/>
+      <w:numFmt w:val="decimal"/>
+      <w:lvlText w:val="%7."/>
+      <w:lvlJc w:val="left"/>
+      <w:pPr>
+        <w:ind w:left="5040" w:hanging="360"/>
+      </w:pPr>
+    </w:lvl>
+    <w:lvl w:ilvl="7" w:tplc="04090019" w:tentative="1">
+      <w:start w:val="1"/>
+      <w:numFmt w:val="lowerLetter"/>
+      <w:lvlText w:val="%8."/>
+      <w:lvlJc w:val="left"/>
+      <w:pPr>
+        <w:ind w:left="5760" w:hanging="360"/>
+      </w:pPr>
+    </w:lvl>
+    <w:lvl w:ilvl="8" w:tplc="0409001B" w:tentative="1">
+      <w:start w:val="1"/>
+      <w:numFmt w:val="lowerRoman"/>
+      <w:lvlText w:val="%9."/>
+      <w:lvlJc w:val="right"/>
+      <w:pPr>
+        <w:ind w:left="6480" w:hanging="180"/>
+      </w:pPr>
+    </w:lvl>
+  </w:abstractNum>
+  <w:abstractNum w:abstractNumId="19" w15:restartNumberingAfterBreak="0">
     <w:nsid w:val="44FB1437"/>
     <w:multiLevelType w:val="hybridMultilevel"/>
     <w:tmpl w:val="7580391E"/>
@@ -8275,7 +8769,7 @@
       </w:pPr>
     </w:lvl>
   </w:abstractNum>
-  <w:abstractNum w:abstractNumId="16" w15:restartNumberingAfterBreak="0">
+  <w:abstractNum w:abstractNumId="20" w15:restartNumberingAfterBreak="0">
     <w:nsid w:val="466F4A03"/>
     <w:multiLevelType w:val="hybridMultilevel"/>
     <w:tmpl w:val="26E8E89A"/>
@@ -8364,7 +8858,7 @@
       </w:pPr>
     </w:lvl>
   </w:abstractNum>
-  <w:abstractNum w:abstractNumId="17" w15:restartNumberingAfterBreak="0">
+  <w:abstractNum w:abstractNumId="21" w15:restartNumberingAfterBreak="0">
     <w:nsid w:val="4BF11945"/>
     <w:multiLevelType w:val="hybridMultilevel"/>
     <w:tmpl w:val="8E828E8E"/>
@@ -8453,7 +8947,182 @@
       </w:pPr>
     </w:lvl>
   </w:abstractNum>
-  <w:abstractNum w:abstractNumId="18" w15:restartNumberingAfterBreak="0">
+  <w:abstractNum w:abstractNumId="22" w15:restartNumberingAfterBreak="0">
+    <w:nsid w:val="51625130"/>
+    <w:multiLevelType w:val="hybridMultilevel"/>
+    <w:tmpl w:val="C0B8D828"/>
+    <w:lvl w:ilvl="0" w:tplc="0409000F">
+      <w:start w:val="1"/>
+      <w:numFmt w:val="decimal"/>
+      <w:lvlText w:val="%1."/>
+      <w:lvlJc w:val="left"/>
+      <w:pPr>
+        <w:ind w:left="1080" w:hanging="360"/>
+      </w:pPr>
+    </w:lvl>
+    <w:lvl w:ilvl="1" w:tplc="04090019" w:tentative="1">
+      <w:start w:val="1"/>
+      <w:numFmt w:val="lowerLetter"/>
+      <w:lvlText w:val="%2."/>
+      <w:lvlJc w:val="left"/>
+      <w:pPr>
+        <w:ind w:left="1800" w:hanging="360"/>
+      </w:pPr>
+    </w:lvl>
+    <w:lvl w:ilvl="2" w:tplc="0409001B" w:tentative="1">
+      <w:start w:val="1"/>
+      <w:numFmt w:val="lowerRoman"/>
+      <w:lvlText w:val="%3."/>
+      <w:lvlJc w:val="right"/>
+      <w:pPr>
+        <w:ind w:left="2520" w:hanging="180"/>
+      </w:pPr>
+    </w:lvl>
+    <w:lvl w:ilvl="3" w:tplc="0409000F" w:tentative="1">
+      <w:start w:val="1"/>
+      <w:numFmt w:val="decimal"/>
+      <w:lvlText w:val="%4."/>
+      <w:lvlJc w:val="left"/>
+      <w:pPr>
+        <w:ind w:left="3240" w:hanging="360"/>
+      </w:pPr>
+    </w:lvl>
+    <w:lvl w:ilvl="4" w:tplc="04090019" w:tentative="1">
+      <w:start w:val="1"/>
+      <w:numFmt w:val="lowerLetter"/>
+      <w:lvlText w:val="%5."/>
+      <w:lvlJc w:val="left"/>
+      <w:pPr>
+        <w:ind w:left="3960" w:hanging="360"/>
+      </w:pPr>
+    </w:lvl>
+    <w:lvl w:ilvl="5" w:tplc="0409001B" w:tentative="1">
+      <w:start w:val="1"/>
+      <w:numFmt w:val="lowerRoman"/>
+      <w:lvlText w:val="%6."/>
+      <w:lvlJc w:val="right"/>
+      <w:pPr>
+        <w:ind w:left="4680" w:hanging="180"/>
+      </w:pPr>
+    </w:lvl>
+    <w:lvl w:ilvl="6" w:tplc="0409000F" w:tentative="1">
+      <w:start w:val="1"/>
+      <w:numFmt w:val="decimal"/>
+      <w:lvlText w:val="%7."/>
+      <w:lvlJc w:val="left"/>
+      <w:pPr>
+        <w:ind w:left="5400" w:hanging="360"/>
+      </w:pPr>
+    </w:lvl>
+    <w:lvl w:ilvl="7" w:tplc="04090019" w:tentative="1">
+      <w:start w:val="1"/>
+      <w:numFmt w:val="lowerLetter"/>
+      <w:lvlText w:val="%8."/>
+      <w:lvlJc w:val="left"/>
+      <w:pPr>
+        <w:ind w:left="6120" w:hanging="360"/>
+      </w:pPr>
+    </w:lvl>
+    <w:lvl w:ilvl="8" w:tplc="0409001B" w:tentative="1">
+      <w:start w:val="1"/>
+      <w:numFmt w:val="lowerRoman"/>
+      <w:lvlText w:val="%9."/>
+      <w:lvlJc w:val="right"/>
+      <w:pPr>
+        <w:ind w:left="6840" w:hanging="180"/>
+      </w:pPr>
+    </w:lvl>
+  </w:abstractNum>
+  <w:abstractNum w:abstractNumId="23" w15:restartNumberingAfterBreak="0">
+    <w:nsid w:val="52FF4DA6"/>
+    <w:multiLevelType w:val="hybridMultilevel"/>
+    <w:tmpl w:val="F508EF5E"/>
+    <w:lvl w:ilvl="0" w:tplc="0409000F">
+      <w:start w:val="1"/>
+      <w:numFmt w:val="decimal"/>
+      <w:lvlText w:val="%1."/>
+      <w:lvlJc w:val="left"/>
+      <w:pPr>
+        <w:ind w:left="720" w:hanging="360"/>
+      </w:pPr>
+      <w:rPr>
+        <w:rFonts w:hint="default"/>
+      </w:rPr>
+    </w:lvl>
+    <w:lvl w:ilvl="1" w:tplc="04090019" w:tentative="1">
+      <w:start w:val="1"/>
+      <w:numFmt w:val="lowerLetter"/>
+      <w:lvlText w:val="%2."/>
+      <w:lvlJc w:val="left"/>
+      <w:pPr>
+        <w:ind w:left="1440" w:hanging="360"/>
+      </w:pPr>
+    </w:lvl>
+    <w:lvl w:ilvl="2" w:tplc="0409001B" w:tentative="1">
+      <w:start w:val="1"/>
+      <w:numFmt w:val="lowerRoman"/>
+      <w:lvlText w:val="%3."/>
+      <w:lvlJc w:val="right"/>
+      <w:pPr>
+        <w:ind w:left="2160" w:hanging="180"/>
+      </w:pPr>
+    </w:lvl>
+    <w:lvl w:ilvl="3" w:tplc="0409000F" w:tentative="1">
+      <w:start w:val="1"/>
+      <w:numFmt w:val="decimal"/>
+      <w:lvlText w:val="%4."/>
+      <w:lvlJc w:val="left"/>
+      <w:pPr>
+        <w:ind w:left="2880" w:hanging="360"/>
+      </w:pPr>
+    </w:lvl>
+    <w:lvl w:ilvl="4" w:tplc="04090019" w:tentative="1">
+      <w:start w:val="1"/>
+      <w:numFmt w:val="lowerLetter"/>
+      <w:lvlText w:val="%5."/>
+      <w:lvlJc w:val="left"/>
+      <w:pPr>
+        <w:ind w:left="3600" w:hanging="360"/>
+      </w:pPr>
+    </w:lvl>
+    <w:lvl w:ilvl="5" w:tplc="0409001B" w:tentative="1">
+      <w:start w:val="1"/>
+      <w:numFmt w:val="lowerRoman"/>
+      <w:lvlText w:val="%6."/>
+      <w:lvlJc w:val="right"/>
+      <w:pPr>
+        <w:ind w:left="4320" w:hanging="180"/>
+      </w:pPr>
+    </w:lvl>
+    <w:lvl w:ilvl="6" w:tplc="0409000F" w:tentative="1">
+      <w:start w:val="1"/>
+      <w:numFmt w:val="decimal"/>
+      <w:lvlText w:val="%7."/>
+      <w:lvlJc w:val="left"/>
+      <w:pPr>
+        <w:ind w:left="5040" w:hanging="360"/>
+      </w:pPr>
+    </w:lvl>
+    <w:lvl w:ilvl="7" w:tplc="04090019" w:tentative="1">
+      <w:start w:val="1"/>
+      <w:numFmt w:val="lowerLetter"/>
+      <w:lvlText w:val="%8."/>
+      <w:lvlJc w:val="left"/>
+      <w:pPr>
+        <w:ind w:left="5760" w:hanging="360"/>
+      </w:pPr>
+    </w:lvl>
+    <w:lvl w:ilvl="8" w:tplc="0409001B" w:tentative="1">
+      <w:start w:val="1"/>
+      <w:numFmt w:val="lowerRoman"/>
+      <w:lvlText w:val="%9."/>
+      <w:lvlJc w:val="right"/>
+      <w:pPr>
+        <w:ind w:left="6480" w:hanging="180"/>
+      </w:pPr>
+    </w:lvl>
+  </w:abstractNum>
+  <w:abstractNum w:abstractNumId="24" w15:restartNumberingAfterBreak="0">
     <w:nsid w:val="57632648"/>
     <w:multiLevelType w:val="hybridMultilevel"/>
     <w:tmpl w:val="06426EBC"/>
@@ -8542,7 +9211,7 @@
       </w:pPr>
     </w:lvl>
   </w:abstractNum>
-  <w:abstractNum w:abstractNumId="19" w15:restartNumberingAfterBreak="0">
+  <w:abstractNum w:abstractNumId="25" w15:restartNumberingAfterBreak="0">
     <w:nsid w:val="5A0F42E4"/>
     <w:multiLevelType w:val="hybridMultilevel"/>
     <w:tmpl w:val="54FA79EA"/>
@@ -8655,7 +9324,7 @@
       </w:rPr>
     </w:lvl>
   </w:abstractNum>
-  <w:abstractNum w:abstractNumId="20" w15:restartNumberingAfterBreak="0">
+  <w:abstractNum w:abstractNumId="26" w15:restartNumberingAfterBreak="0">
     <w:nsid w:val="5CB84EA4"/>
     <w:multiLevelType w:val="hybridMultilevel"/>
     <w:tmpl w:val="25FED726"/>
@@ -8744,7 +9413,7 @@
       </w:pPr>
     </w:lvl>
   </w:abstractNum>
-  <w:abstractNum w:abstractNumId="21" w15:restartNumberingAfterBreak="0">
+  <w:abstractNum w:abstractNumId="27" w15:restartNumberingAfterBreak="0">
     <w:nsid w:val="5CC002E5"/>
     <w:multiLevelType w:val="hybridMultilevel"/>
     <w:tmpl w:val="95543B90"/>
@@ -8857,7 +9526,93 @@
       </w:rPr>
     </w:lvl>
   </w:abstractNum>
-  <w:abstractNum w:abstractNumId="22" w15:restartNumberingAfterBreak="0">
+  <w:abstractNum w:abstractNumId="28" w15:restartNumberingAfterBreak="0">
+    <w:nsid w:val="609B5950"/>
+    <w:multiLevelType w:val="hybridMultilevel"/>
+    <w:tmpl w:val="3ECEEAAA"/>
+    <w:lvl w:ilvl="0" w:tplc="0409000F">
+      <w:start w:val="1"/>
+      <w:numFmt w:val="decimal"/>
+      <w:lvlText w:val="%1."/>
+      <w:lvlJc w:val="left"/>
+      <w:pPr>
+        <w:ind w:left="1080" w:hanging="360"/>
+      </w:pPr>
+    </w:lvl>
+    <w:lvl w:ilvl="1" w:tplc="04090019" w:tentative="1">
+      <w:start w:val="1"/>
+      <w:numFmt w:val="lowerLetter"/>
+      <w:lvlText w:val="%2."/>
+      <w:lvlJc w:val="left"/>
+      <w:pPr>
+        <w:ind w:left="1800" w:hanging="360"/>
+      </w:pPr>
+    </w:lvl>
+    <w:lvl w:ilvl="2" w:tplc="0409001B" w:tentative="1">
+      <w:start w:val="1"/>
+      <w:numFmt w:val="lowerRoman"/>
+      <w:lvlText w:val="%3."/>
+      <w:lvlJc w:val="right"/>
+      <w:pPr>
+        <w:ind w:left="2520" w:hanging="180"/>
+      </w:pPr>
+    </w:lvl>
+    <w:lvl w:ilvl="3" w:tplc="0409000F" w:tentative="1">
+      <w:start w:val="1"/>
+      <w:numFmt w:val="decimal"/>
+      <w:lvlText w:val="%4."/>
+      <w:lvlJc w:val="left"/>
+      <w:pPr>
+        <w:ind w:left="3240" w:hanging="360"/>
+      </w:pPr>
+    </w:lvl>
+    <w:lvl w:ilvl="4" w:tplc="04090019" w:tentative="1">
+      <w:start w:val="1"/>
+      <w:numFmt w:val="lowerLetter"/>
+      <w:lvlText w:val="%5."/>
+      <w:lvlJc w:val="left"/>
+      <w:pPr>
+        <w:ind w:left="3960" w:hanging="360"/>
+      </w:pPr>
+    </w:lvl>
+    <w:lvl w:ilvl="5" w:tplc="0409001B" w:tentative="1">
+      <w:start w:val="1"/>
+      <w:numFmt w:val="lowerRoman"/>
+      <w:lvlText w:val="%6."/>
+      <w:lvlJc w:val="right"/>
+      <w:pPr>
+        <w:ind w:left="4680" w:hanging="180"/>
+      </w:pPr>
+    </w:lvl>
+    <w:lvl w:ilvl="6" w:tplc="0409000F" w:tentative="1">
+      <w:start w:val="1"/>
+      <w:numFmt w:val="decimal"/>
+      <w:lvlText w:val="%7."/>
+      <w:lvlJc w:val="left"/>
+      <w:pPr>
+        <w:ind w:left="5400" w:hanging="360"/>
+      </w:pPr>
+    </w:lvl>
+    <w:lvl w:ilvl="7" w:tplc="04090019" w:tentative="1">
+      <w:start w:val="1"/>
+      <w:numFmt w:val="lowerLetter"/>
+      <w:lvlText w:val="%8."/>
+      <w:lvlJc w:val="left"/>
+      <w:pPr>
+        <w:ind w:left="6120" w:hanging="360"/>
+      </w:pPr>
+    </w:lvl>
+    <w:lvl w:ilvl="8" w:tplc="0409001B" w:tentative="1">
+      <w:start w:val="1"/>
+      <w:numFmt w:val="lowerRoman"/>
+      <w:lvlText w:val="%9."/>
+      <w:lvlJc w:val="right"/>
+      <w:pPr>
+        <w:ind w:left="6840" w:hanging="180"/>
+      </w:pPr>
+    </w:lvl>
+  </w:abstractNum>
+  <w:abstractNum w:abstractNumId="29" w15:restartNumberingAfterBreak="0">
     <w:nsid w:val="61414C60"/>
     <w:multiLevelType w:val="hybridMultilevel"/>
     <w:tmpl w:val="9CE200FA"/>
@@ -8946,7 +9701,7 @@
       </w:pPr>
     </w:lvl>
   </w:abstractNum>
-  <w:abstractNum w:abstractNumId="23" w15:restartNumberingAfterBreak="0">
+  <w:abstractNum w:abstractNumId="30" w15:restartNumberingAfterBreak="0">
     <w:nsid w:val="672B1B14"/>
     <w:multiLevelType w:val="hybridMultilevel"/>
     <w:tmpl w:val="55CCEA18"/>
@@ -9035,7 +9790,7 @@
       </w:pPr>
     </w:lvl>
   </w:abstractNum>
-  <w:abstractNum w:abstractNumId="24" w15:restartNumberingAfterBreak="0">
+  <w:abstractNum w:abstractNumId="31" w15:restartNumberingAfterBreak="0">
     <w:nsid w:val="67323CB0"/>
     <w:multiLevelType w:val="hybridMultilevel"/>
     <w:tmpl w:val="DED4E416"/>
@@ -9124,7 +9879,7 @@
       </w:pPr>
     </w:lvl>
   </w:abstractNum>
-  <w:abstractNum w:abstractNumId="25" w15:restartNumberingAfterBreak="0">
+  <w:abstractNum w:abstractNumId="32" w15:restartNumberingAfterBreak="0">
     <w:nsid w:val="689278FE"/>
     <w:multiLevelType w:val="multilevel"/>
     <w:tmpl w:val="00921E16"/>
@@ -9238,10 +9993,10 @@
       </w:pPr>
     </w:lvl>
   </w:abstractNum>
-  <w:abstractNum w:abstractNumId="26" w15:restartNumberingAfterBreak="0">
+  <w:abstractNum w:abstractNumId="33" w15:restartNumberingAfterBreak="0">
     <w:nsid w:val="723A724D"/>
     <w:multiLevelType w:val="hybridMultilevel"/>
-    <w:tmpl w:val="D6867830"/>
+    <w:tmpl w:val="F508EF5E"/>
     <w:lvl w:ilvl="0" w:tplc="0409000F">
       <w:start w:val="1"/>
       <w:numFmt w:val="decimal"/>
@@ -9327,7 +10082,7 @@
       </w:pPr>
     </w:lvl>
   </w:abstractNum>
-  <w:abstractNum w:abstractNumId="27" w15:restartNumberingAfterBreak="0">
+  <w:abstractNum w:abstractNumId="34" w15:restartNumberingAfterBreak="0">
     <w:nsid w:val="75E94F4F"/>
     <w:multiLevelType w:val="hybridMultilevel"/>
     <w:tmpl w:val="A094BD9A"/>
@@ -9416,7 +10171,96 @@
       </w:pPr>
     </w:lvl>
   </w:abstractNum>
-  <w:abstractNum w:abstractNumId="28" w15:restartNumberingAfterBreak="0">
+  <w:abstractNum w:abstractNumId="35" w15:restartNumberingAfterBreak="0">
+    <w:nsid w:val="776A6E44"/>
+    <w:multiLevelType w:val="hybridMultilevel"/>
+    <w:tmpl w:val="8E828E8E"/>
+    <w:lvl w:ilvl="0" w:tplc="0409000F">
+      <w:start w:val="1"/>
+      <w:numFmt w:val="decimal"/>
+      <w:lvlText w:val="%1."/>
+      <w:lvlJc w:val="left"/>
+      <w:pPr>
+        <w:ind w:left="720" w:hanging="360"/>
+      </w:pPr>
+      <w:rPr>
+        <w:rFonts w:hint="default"/>
+      </w:rPr>
+    </w:lvl>
+    <w:lvl w:ilvl="1" w:tplc="04090019" w:tentative="1">
+      <w:start w:val="1"/>
+      <w:numFmt w:val="lowerLetter"/>
+      <w:lvlText w:val="%2."/>
+      <w:lvlJc w:val="left"/>
+      <w:pPr>
+        <w:ind w:left="1440" w:hanging="360"/>
+      </w:pPr>
+    </w:lvl>
+    <w:lvl w:ilvl="2" w:tplc="0409001B" w:tentative="1">
+      <w:start w:val="1"/>
+      <w:numFmt w:val="lowerRoman"/>
+      <w:lvlText w:val="%3."/>
+      <w:lvlJc w:val="right"/>
+      <w:pPr>
+        <w:ind w:left="2160" w:hanging="180"/>
+      </w:pPr>
+    </w:lvl>
+    <w:lvl w:ilvl="3" w:tplc="0409000F" w:tentative="1">
+      <w:start w:val="1"/>
+      <w:numFmt w:val="decimal"/>
+      <w:lvlText w:val="%4."/>
+      <w:lvlJc w:val="left"/>
+      <w:pPr>
+        <w:ind w:left="2880" w:hanging="360"/>
+      </w:pPr>
+    </w:lvl>
+    <w:lvl w:ilvl="4" w:tplc="04090019" w:tentative="1">
+      <w:start w:val="1"/>
+      <w:numFmt w:val="lowerLetter"/>
+      <w:lvlText w:val="%5."/>
+      <w:lvlJc w:val="left"/>
+      <w:pPr>
+        <w:ind w:left="3600" w:hanging="360"/>
+      </w:pPr>
+    </w:lvl>
+    <w:lvl w:ilvl="5" w:tplc="0409001B" w:tentative="1">
+      <w:start w:val="1"/>
+      <w:numFmt w:val="lowerRoman"/>
+      <w:lvlText w:val="%6."/>
+      <w:lvlJc w:val="right"/>
+      <w:pPr>
+        <w:ind w:left="4320" w:hanging="180"/>
+      </w:pPr>
+    </w:lvl>
+    <w:lvl w:ilvl="6" w:tplc="0409000F" w:tentative="1">
+      <w:start w:val="1"/>
+      <w:numFmt w:val="decimal"/>
+      <w:lvlText w:val="%7."/>
+      <w:lvlJc w:val="left"/>
+      <w:pPr>
+        <w:ind w:left="5040" w:hanging="360"/>
+      </w:pPr>
+    </w:lvl>
+    <w:lvl w:ilvl="7" w:tplc="04090019" w:tentative="1">
+      <w:start w:val="1"/>
+      <w:numFmt w:val="lowerLetter"/>
+      <w:lvlText w:val="%8."/>
+      <w:lvlJc w:val="left"/>
+      <w:pPr>
+        <w:ind w:left="5760" w:hanging="360"/>
+      </w:pPr>
+    </w:lvl>
+    <w:lvl w:ilvl="8" w:tplc="0409001B" w:tentative="1">
+      <w:start w:val="1"/>
+      <w:numFmt w:val="lowerRoman"/>
+      <w:lvlText w:val="%9."/>
+      <w:lvlJc w:val="right"/>
+      <w:pPr>
+        <w:ind w:left="6480" w:hanging="180"/>
+      </w:pPr>
+    </w:lvl>
+  </w:abstractNum>
+  <w:abstractNum w:abstractNumId="36" w15:restartNumberingAfterBreak="0">
     <w:nsid w:val="77C17778"/>
     <w:multiLevelType w:val="hybridMultilevel"/>
     <w:tmpl w:val="A70E5494"/>
@@ -9505,7 +10349,7 @@
       </w:pPr>
     </w:lvl>
   </w:abstractNum>
-  <w:abstractNum w:abstractNumId="29" w15:restartNumberingAfterBreak="0">
+  <w:abstractNum w:abstractNumId="37" w15:restartNumberingAfterBreak="0">
     <w:nsid w:val="7E752511"/>
     <w:multiLevelType w:val="hybridMultilevel"/>
     <w:tmpl w:val="70027778"/>
@@ -9598,91 +10442,115 @@
     <w:abstractNumId w:val="0"/>
   </w:num>
   <w:num w:numId="2">
+    <w:abstractNumId w:val="27"/>
+  </w:num>
+  <w:num w:numId="3">
+    <w:abstractNumId w:val="9"/>
+  </w:num>
+  <w:num w:numId="4">
+    <w:abstractNumId w:val="15"/>
+  </w:num>
+  <w:num w:numId="5">
+    <w:abstractNumId w:val="32"/>
+  </w:num>
+  <w:num w:numId="6">
+    <w:abstractNumId w:val="25"/>
+  </w:num>
+  <w:num w:numId="7">
+    <w:abstractNumId w:val="31"/>
+  </w:num>
+  <w:num w:numId="8">
+    <w:abstractNumId w:val="20"/>
+  </w:num>
+  <w:num w:numId="9">
+    <w:abstractNumId w:val="24"/>
+  </w:num>
+  <w:num w:numId="10">
     <w:abstractNumId w:val="21"/>
   </w:num>
-  <w:num w:numId="3">
+  <w:num w:numId="11">
+    <w:abstractNumId w:val="29"/>
+  </w:num>
+  <w:num w:numId="12">
+    <w:abstractNumId w:val="14"/>
+  </w:num>
+  <w:num w:numId="13">
+    <w:abstractNumId w:val="36"/>
+  </w:num>
+  <w:num w:numId="14">
+    <w:abstractNumId w:val="3"/>
+  </w:num>
+  <w:num w:numId="15">
+    <w:abstractNumId w:val="33"/>
+  </w:num>
+  <w:num w:numId="16">
+    <w:abstractNumId w:val="17"/>
+  </w:num>
+  <w:num w:numId="17">
+    <w:abstractNumId w:val="6"/>
+  </w:num>
+  <w:num w:numId="18">
+    <w:abstractNumId w:val="8"/>
+  </w:num>
+  <w:num w:numId="19">
+    <w:abstractNumId w:val="4"/>
+  </w:num>
+  <w:num w:numId="20">
     <w:abstractNumId w:val="7"/>
   </w:num>
-  <w:num w:numId="4">
+  <w:num w:numId="21">
+    <w:abstractNumId w:val="30"/>
+  </w:num>
+  <w:num w:numId="22">
+    <w:abstractNumId w:val="10"/>
+  </w:num>
+  <w:num w:numId="23">
+    <w:abstractNumId w:val="16"/>
+  </w:num>
+  <w:num w:numId="24">
+    <w:abstractNumId w:val="5"/>
+  </w:num>
+  <w:num w:numId="25">
+    <w:abstractNumId w:val="19"/>
+  </w:num>
+  <w:num w:numId="26">
+    <w:abstractNumId w:val="13"/>
+  </w:num>
+  <w:num w:numId="27">
+    <w:abstractNumId w:val="26"/>
+  </w:num>
+  <w:num w:numId="28">
+    <w:abstractNumId w:val="37"/>
+  </w:num>
+  <w:num w:numId="29">
     <w:abstractNumId w:val="12"/>
   </w:num>
-  <w:num w:numId="5">
-    <w:abstractNumId w:val="25"/>
+  <w:num w:numId="30">
+    <w:abstractNumId w:val="34"/>
   </w:num>
-  <w:num w:numId="6">
-    <w:abstractNumId w:val="19"/>
-  </w:num>
-  <w:num w:numId="7">
-    <w:abstractNumId w:val="24"/>
-  </w:num>
-  <w:num w:numId="8">
-    <w:abstractNumId w:val="16"/>
-  </w:num>
-  <w:num w:numId="9">
+  <w:num w:numId="31">
     <w:abstractNumId w:val="18"/>
   </w:num>
-  <w:num w:numId="10">
-    <w:abstractNumId w:val="17"/>
+  <w:num w:numId="32">
+    <w:abstractNumId w:val="35"/>
   </w:num>
-  <w:num w:numId="11">
+  <w:num w:numId="33">
+    <w:abstractNumId w:val="28"/>
+  </w:num>
+  <w:num w:numId="34">
+    <w:abstractNumId w:val="2"/>
+  </w:num>
+  <w:num w:numId="35">
     <w:abstractNumId w:val="22"/>
   </w:num>
-  <w:num w:numId="12">
-    <w:abstractNumId w:val="11"/>
-  </w:num>
-  <w:num w:numId="13">
-    <w:abstractNumId w:val="28"/>
-  </w:num>
-  <w:num w:numId="14">
+  <w:num w:numId="36">
     <w:abstractNumId w:val="1"/>
   </w:num>
-  <w:num w:numId="15">
-    <w:abstractNumId w:val="26"/>
-  </w:num>
-  <w:num w:numId="16">
-    <w:abstractNumId w:val="14"/>
-  </w:num>
-  <w:num w:numId="17">
-    <w:abstractNumId w:val="4"/>
-  </w:num>
-  <w:num w:numId="18">
-    <w:abstractNumId w:val="6"/>
-  </w:num>
-  <w:num w:numId="19">
-    <w:abstractNumId w:val="2"/>
-  </w:num>
-  <w:num w:numId="20">
-    <w:abstractNumId w:val="5"/>
-  </w:num>
-  <w:num w:numId="21">
+  <w:num w:numId="37">
     <w:abstractNumId w:val="23"/>
   </w:num>
-  <w:num w:numId="22">
-    <w:abstractNumId w:val="8"/>
-  </w:num>
-  <w:num w:numId="23">
-    <w:abstractNumId w:val="13"/>
-  </w:num>
-  <w:num w:numId="24">
-    <w:abstractNumId w:val="3"/>
-  </w:num>
-  <w:num w:numId="25">
-    <w:abstractNumId w:val="15"/>
-  </w:num>
-  <w:num w:numId="26">
-    <w:abstractNumId w:val="10"/>
-  </w:num>
-  <w:num w:numId="27">
-    <w:abstractNumId w:val="20"/>
-  </w:num>
-  <w:num w:numId="28">
-    <w:abstractNumId w:val="29"/>
-  </w:num>
-  <w:num w:numId="29">
-    <w:abstractNumId w:val="9"/>
-  </w:num>
-  <w:num w:numId="30">
-    <w:abstractNumId w:val="27"/>
+  <w:num w:numId="38">
+    <w:abstractNumId w:val="11"/>
   </w:num>
   <w:numIdMacAtCleanup w:val="30"/>
 </w:numbering>
@@ -9805,6 +10673,7 @@
     <w:lsdException w:name="HTML Sample" w:semiHidden="1" w:unhideWhenUsed="1"/>
     <w:lsdException w:name="HTML Typewriter" w:semiHidden="1" w:unhideWhenUsed="1"/>
     <w:lsdException w:name="HTML Variable" w:semiHidden="1" w:unhideWhenUsed="1"/>
+    <w:lsdException w:name="Normal Table" w:semiHidden="1" w:unhideWhenUsed="1"/>
     <w:lsdException w:name="annotation subject" w:semiHidden="1" w:unhideWhenUsed="1"/>
     <w:lsdException w:name="No List" w:semiHidden="1" w:unhideWhenUsed="1"/>
     <w:lsdException w:name="Outline List 1" w:semiHidden="1" w:unhideWhenUsed="1"/>
@@ -9851,8 +10720,10 @@
     <w:lsdException w:name="Table Subtle 2" w:semiHidden="1" w:unhideWhenUsed="1"/>
     <w:lsdException w:name="Table Web 1" w:semiHidden="1" w:unhideWhenUsed="1"/>
     <w:lsdException w:name="Table Web 2" w:semiHidden="1" w:unhideWhenUsed="1"/>
+    <w:lsdException w:name="Table Web 3" w:semiHidden="1" w:unhideWhenUsed="1"/>
     <w:lsdException w:name="Balloon Text" w:semiHidden="1" w:unhideWhenUsed="1"/>
     <w:lsdException w:name="Table Grid" w:uiPriority="59"/>
+    <w:lsdException w:name="Table Theme" w:semiHidden="1" w:unhideWhenUsed="1"/>
     <w:lsdException w:name="Placeholder Text" w:semiHidden="1"/>
     <w:lsdException w:name="No Spacing" w:uiPriority="1" w:qFormat="1"/>
     <w:lsdException w:name="Light Shading" w:uiPriority="60"/>

</xml_diff>